<commit_message>
Approved changed made after meeting with Gennady
</commit_message>
<xml_diff>
--- a/experiment/running_protocols/SOP - Mudrik lab Exp 4.docx
+++ b/experiment/running_protocols/SOP - Mudrik lab Exp 4.docx
@@ -1,6 +1,6 @@
 
 <file path=word/document.xml><?xml version="1.0" encoding="utf-8"?>
-<w:document xmlns:wpc="http://schemas.microsoft.com/office/word/2010/wordprocessingCanvas" xmlns:cx="http://schemas.microsoft.com/office/drawing/2014/chartex" xmlns:mc="http://schemas.openxmlformats.org/markup-compatibility/2006" xmlns:o="urn:schemas-microsoft-com:office:office" xmlns:r="http://schemas.openxmlformats.org/officeDocument/2006/relationships" xmlns:m="http://schemas.openxmlformats.org/officeDocument/2006/math" xmlns:v="urn:schemas-microsoft-com:vml" xmlns:wp14="http://schemas.microsoft.com/office/word/2010/wordprocessingDrawing" xmlns:wp="http://schemas.openxmlformats.org/drawingml/2006/wordprocessingDrawing" xmlns:w10="urn:schemas-microsoft-com:office:word" xmlns:w="http://schemas.openxmlformats.org/wordprocessingml/2006/main" xmlns:w14="http://schemas.microsoft.com/office/word/2010/wordml" xmlns:w15="http://schemas.microsoft.com/office/word/2012/wordml" xmlns:w16se="http://schemas.microsoft.com/office/word/2015/wordml/symex" xmlns:wpg="http://schemas.microsoft.com/office/word/2010/wordprocessingGroup" xmlns:wpi="http://schemas.microsoft.com/office/word/2010/wordprocessingInk" xmlns:wne="http://schemas.microsoft.com/office/word/2006/wordml" xmlns:wps="http://schemas.microsoft.com/office/word/2010/wordprocessingShape" mc:Ignorable="w14 w15 w16se wp14">
+<w:document xmlns:wpc="http://schemas.microsoft.com/office/word/2010/wordprocessingCanvas" xmlns:cx="http://schemas.microsoft.com/office/drawing/2014/chartex" xmlns:cx1="http://schemas.microsoft.com/office/drawing/2015/9/8/chartex" xmlns:cx2="http://schemas.microsoft.com/office/drawing/2015/10/21/chartex" xmlns:cx3="http://schemas.microsoft.com/office/drawing/2016/5/9/chartex" xmlns:cx4="http://schemas.microsoft.com/office/drawing/2016/5/10/chartex" xmlns:cx5="http://schemas.microsoft.com/office/drawing/2016/5/11/chartex" xmlns:cx6="http://schemas.microsoft.com/office/drawing/2016/5/12/chartex" xmlns:cx7="http://schemas.microsoft.com/office/drawing/2016/5/13/chartex" xmlns:cx8="http://schemas.microsoft.com/office/drawing/2016/5/14/chartex" xmlns:mc="http://schemas.openxmlformats.org/markup-compatibility/2006" xmlns:aink="http://schemas.microsoft.com/office/drawing/2016/ink" xmlns:am3d="http://schemas.microsoft.com/office/drawing/2017/model3d" xmlns:o="urn:schemas-microsoft-com:office:office" xmlns:oel="http://schemas.microsoft.com/office/2019/extlst" xmlns:r="http://schemas.openxmlformats.org/officeDocument/2006/relationships" xmlns:m="http://schemas.openxmlformats.org/officeDocument/2006/math" xmlns:v="urn:schemas-microsoft-com:vml" xmlns:wp14="http://schemas.microsoft.com/office/word/2010/wordprocessingDrawing" xmlns:wp="http://schemas.openxmlformats.org/drawingml/2006/wordprocessingDrawing" xmlns:w10="urn:schemas-microsoft-com:office:word" xmlns:w="http://schemas.openxmlformats.org/wordprocessingml/2006/main" xmlns:w14="http://schemas.microsoft.com/office/word/2010/wordml" xmlns:w15="http://schemas.microsoft.com/office/word/2012/wordml" xmlns:w16cex="http://schemas.microsoft.com/office/word/2018/wordml/cex" xmlns:w16cid="http://schemas.microsoft.com/office/word/2016/wordml/cid" xmlns:w16="http://schemas.microsoft.com/office/word/2018/wordml" xmlns:w16sdtdh="http://schemas.microsoft.com/office/word/2020/wordml/sdtdatahash" xmlns:w16se="http://schemas.microsoft.com/office/word/2015/wordml/symex" xmlns:wpg="http://schemas.microsoft.com/office/word/2010/wordprocessingGroup" xmlns:wpi="http://schemas.microsoft.com/office/word/2010/wordprocessingInk" xmlns:wne="http://schemas.microsoft.com/office/word/2006/wordml" xmlns:wps="http://schemas.microsoft.com/office/word/2010/wordprocessingShape" mc:Ignorable="w14 w15 w16se w16cid w16 w16cex w16sdtdh wp14">
   <w:body>
     <w:p>
       <w:pPr>
@@ -621,91 +621,81 @@
         </w:rPr>
         <w:t xml:space="preserve">הניסוי מורץ על </w:t>
       </w:r>
-      <w:proofErr w:type="spellStart"/>
-      <w:r>
-        <w:rPr>
-          <w:rFonts w:cstheme="minorHAnsi"/>
-        </w:rPr>
-        <w:t>Matlab</w:t>
-      </w:r>
-      <w:proofErr w:type="spellEnd"/>
-      <w:r>
-        <w:rPr>
-          <w:rFonts w:cstheme="minorHAnsi"/>
+      <w:r>
+        <w:rPr>
+          <w:rFonts w:cstheme="minorHAnsi"/>
+        </w:rPr>
+        <w:t xml:space="preserve">Matlab </w:t>
+      </w:r>
+      <w:r>
+        <w:rPr>
+          <w:rFonts w:cstheme="minorHAnsi" w:hint="cs"/>
+        </w:rPr>
+        <w:t>R</w:t>
+      </w:r>
+      <w:r>
+        <w:rPr>
+          <w:rFonts w:cstheme="minorHAnsi"/>
+        </w:rPr>
+        <w:t>20</w:t>
+      </w:r>
+      <w:r>
+        <w:rPr>
+          <w:rFonts w:cstheme="minorHAnsi"/>
+        </w:rPr>
+        <w:t>20</w:t>
+      </w:r>
+      <w:r>
+        <w:rPr>
+          <w:rFonts w:cstheme="minorHAnsi"/>
+        </w:rPr>
+        <w:t>b</w:t>
+      </w:r>
+      <w:r>
+        <w:rPr>
+          <w:rFonts w:cstheme="minorHAnsi" w:hint="cs"/>
+          <w:rtl/>
+        </w:rPr>
+        <w:t>,</w:t>
+      </w:r>
+    </w:p>
+    <w:p>
+      <w:pPr>
+        <w:pStyle w:val="ListParagraph"/>
+        <w:bidi/>
+        <w:spacing w:after="0" w:line="240" w:lineRule="auto"/>
+        <w:rPr>
+          <w:rFonts w:cstheme="minorHAnsi"/>
+          <w:rtl/>
+        </w:rPr>
+      </w:pPr>
+      <w:r>
+        <w:rPr>
+          <w:rFonts w:cs="Times New Roman" w:hint="cs"/>
+          <w:rtl/>
+        </w:rPr>
+        <w:t xml:space="preserve">מסך </w:t>
+      </w:r>
+      <w:r>
+        <w:rPr>
+          <w:rFonts w:cstheme="minorHAnsi"/>
+        </w:rPr>
+        <w:t>VPIXX</w:t>
+      </w:r>
+      <w:r>
+        <w:rPr>
+          <w:rFonts w:cstheme="minorHAnsi" w:hint="cs"/>
+          <w:rtl/>
         </w:rPr>
         <w:t xml:space="preserve"> </w:t>
       </w:r>
       <w:r>
         <w:rPr>
-          <w:rFonts w:cstheme="minorHAnsi" w:hint="cs"/>
-        </w:rPr>
-        <w:t>R</w:t>
-      </w:r>
-      <w:r>
-        <w:rPr>
-          <w:rFonts w:cstheme="minorHAnsi"/>
-        </w:rPr>
-        <w:t>20</w:t>
-      </w:r>
-      <w:r>
-        <w:rPr>
-          <w:rFonts w:cstheme="minorHAnsi"/>
-        </w:rPr>
-        <w:t>20</w:t>
-      </w:r>
-      <w:r>
-        <w:rPr>
-          <w:rFonts w:cstheme="minorHAnsi"/>
-        </w:rPr>
-        <w:t>b</w:t>
-      </w:r>
-      <w:r>
-        <w:rPr>
-          <w:rFonts w:cstheme="minorHAnsi" w:hint="cs"/>
-          <w:rtl/>
-        </w:rPr>
-        <w:t>,</w:t>
-      </w:r>
-    </w:p>
-    <w:p>
-      <w:pPr>
-        <w:pStyle w:val="ListParagraph"/>
-        <w:bidi/>
-        <w:spacing w:after="0" w:line="240" w:lineRule="auto"/>
-        <w:rPr>
-          <w:rFonts w:cstheme="minorHAnsi"/>
-          <w:rtl/>
-        </w:rPr>
-      </w:pPr>
-      <w:r>
-        <w:rPr>
-          <w:rFonts w:cs="Times New Roman" w:hint="cs"/>
-          <w:rtl/>
-        </w:rPr>
-        <w:t xml:space="preserve">מסך </w:t>
-      </w:r>
-      <w:r>
-        <w:rPr>
-          <w:rFonts w:cstheme="minorHAnsi"/>
-        </w:rPr>
-        <w:t>VPIXX</w:t>
-      </w:r>
-      <w:r>
-        <w:rPr>
-          <w:rFonts w:cstheme="minorHAnsi" w:hint="cs"/>
-          <w:rtl/>
-        </w:rPr>
-        <w:t xml:space="preserve"> </w:t>
-      </w:r>
-      <w:proofErr w:type="spellStart"/>
-      <w:r>
-        <w:rPr>
           <w:rFonts w:cs="Times New Roman" w:hint="cs"/>
           <w:rtl/>
         </w:rPr>
         <w:t>גרסא</w:t>
       </w:r>
-      <w:proofErr w:type="spellEnd"/>
       <w:r>
         <w:rPr>
           <w:rFonts w:cstheme="minorHAnsi" w:hint="cs"/>
@@ -730,19 +720,11 @@
           <w:rFonts w:cstheme="minorHAnsi"/>
         </w:rPr>
       </w:pPr>
-      <w:proofErr w:type="spellStart"/>
-      <w:r>
-        <w:rPr>
-          <w:rFonts w:cstheme="minorHAnsi"/>
-        </w:rPr>
-        <w:t>VIEWPixx</w:t>
-      </w:r>
-      <w:proofErr w:type="spellEnd"/>
-      <w:r>
-        <w:rPr>
-          <w:rFonts w:cstheme="minorHAnsi"/>
-        </w:rPr>
-        <w:t xml:space="preserve"> /3D Lite LCD display and data acquisition system</w:t>
+      <w:r>
+        <w:rPr>
+          <w:rFonts w:cstheme="minorHAnsi"/>
+        </w:rPr>
+        <w:t>VIEWPixx /3D Lite LCD display and data acquisition system</w:t>
       </w:r>
     </w:p>
     <w:p>
@@ -799,14 +781,12 @@
         </w:rPr>
         <w:t xml:space="preserve"> שנוצר מהפלט של פונקציית </w:t>
       </w:r>
-      <w:proofErr w:type="spellStart"/>
       <w:r>
         <w:rPr>
           <w:rFonts w:cstheme="minorHAnsi"/>
         </w:rPr>
         <w:t>Datapixx</w:t>
       </w:r>
-      <w:proofErr w:type="spellEnd"/>
       <w:r>
         <w:rPr>
           <w:rFonts w:cs="Times New Roman" w:hint="cs"/>
@@ -821,14 +801,12 @@
         </w:rPr>
         <w:t>-</w:t>
       </w:r>
-      <w:proofErr w:type="spellStart"/>
       <w:r>
         <w:rPr>
           <w:rFonts w:cstheme="minorHAnsi"/>
         </w:rPr>
         <w:t>Matlab</w:t>
       </w:r>
-      <w:proofErr w:type="spellEnd"/>
       <w:r>
         <w:rPr>
           <w:rFonts w:cstheme="minorHAnsi" w:hint="cs"/>
@@ -853,19 +831,11 @@
         </w:rPr>
         <w:t xml:space="preserve">מערכת מצלמות </w:t>
       </w:r>
-      <w:proofErr w:type="spellStart"/>
-      <w:r>
-        <w:rPr>
-          <w:rFonts w:cstheme="minorHAnsi"/>
-        </w:rPr>
-        <w:t>OptiTrack</w:t>
-      </w:r>
-      <w:proofErr w:type="spellEnd"/>
-      <w:r>
-        <w:rPr>
-          <w:rFonts w:cstheme="minorHAnsi"/>
-        </w:rPr>
-        <w:t xml:space="preserve"> </w:t>
+      <w:r>
+        <w:rPr>
+          <w:rFonts w:cstheme="minorHAnsi"/>
+        </w:rPr>
+        <w:t xml:space="preserve">OptiTrack </w:t>
       </w:r>
       <w:r>
         <w:rPr>
@@ -878,23 +848,7 @@
           <w:rFonts w:cs="Times New Roman" w:hint="cs"/>
           <w:rtl/>
         </w:rPr>
-        <w:t xml:space="preserve"> וסמן מחזיר אור </w:t>
-      </w:r>
-      <w:proofErr w:type="spellStart"/>
-      <w:r>
-        <w:rPr>
-          <w:rFonts w:cs="Times New Roman" w:hint="cs"/>
-          <w:rtl/>
-        </w:rPr>
-        <w:t>אינפרא</w:t>
-      </w:r>
-      <w:proofErr w:type="spellEnd"/>
-      <w:r>
-        <w:rPr>
-          <w:rFonts w:cs="Times New Roman" w:hint="cs"/>
-          <w:rtl/>
-        </w:rPr>
-        <w:t xml:space="preserve"> אדום הניתן להלביש על האצבע</w:t>
+        <w:t xml:space="preserve"> וסמן מחזיר אור אינפרא אדום הניתן להלביש על האצבע</w:t>
       </w:r>
     </w:p>
     <w:p>
@@ -918,21 +872,7 @@
         <w:rPr>
           <w:rFonts w:cstheme="minorHAnsi"/>
         </w:rPr>
-        <w:t xml:space="preserve">MOTIVE </w:t>
-      </w:r>
-      <w:proofErr w:type="spellStart"/>
-      <w:r>
-        <w:rPr>
-          <w:rFonts w:cstheme="minorHAnsi"/>
-        </w:rPr>
-        <w:t>ver</w:t>
-      </w:r>
-      <w:proofErr w:type="spellEnd"/>
-      <w:r>
-        <w:rPr>
-          <w:rFonts w:cstheme="minorHAnsi"/>
-        </w:rPr>
-        <w:t xml:space="preserve"> 2.2.0</w:t>
+        <w:t>MOTIVE ver 2.2.0</w:t>
       </w:r>
       <w:r>
         <w:rPr>
@@ -987,23 +927,7 @@
           <w:rFonts w:cs="Times New Roman" w:hint="cs"/>
           <w:rtl/>
         </w:rPr>
-        <w:t xml:space="preserve">מיגון מסך </w:t>
-      </w:r>
-      <w:proofErr w:type="spellStart"/>
-      <w:r>
-        <w:rPr>
-          <w:rFonts w:cs="Times New Roman" w:hint="cs"/>
-          <w:rtl/>
-        </w:rPr>
-        <w:t>מפרספקס</w:t>
-      </w:r>
-      <w:proofErr w:type="spellEnd"/>
-      <w:r>
-        <w:rPr>
-          <w:rFonts w:cs="Times New Roman" w:hint="cs"/>
-          <w:rtl/>
-        </w:rPr>
-        <w:t xml:space="preserve"> שקוף</w:t>
+        <w:t>מיגון מסך מפרספקס שקוף</w:t>
       </w:r>
     </w:p>
     <w:p>
@@ -1707,7 +1631,6 @@
         </w:rPr>
         <w:t xml:space="preserve">: </w:t>
       </w:r>
-      <w:proofErr w:type="spellStart"/>
       <w:r>
         <w:rPr>
           <w:rFonts w:cs="Times New Roman" w:hint="cs"/>
@@ -1715,7 +1638,6 @@
         </w:rPr>
         <w:t>כסא</w:t>
       </w:r>
-      <w:proofErr w:type="spellEnd"/>
       <w:r>
         <w:rPr>
           <w:rFonts w:cstheme="minorHAnsi" w:hint="cs"/>
@@ -1742,23 +1664,7 @@
           <w:rFonts w:cs="Times New Roman" w:hint="cs"/>
           <w:rtl/>
         </w:rPr>
-        <w:t xml:space="preserve"> דיסק און קי עם </w:t>
-      </w:r>
-      <w:proofErr w:type="spellStart"/>
-      <w:r>
-        <w:rPr>
-          <w:rFonts w:cs="Times New Roman" w:hint="cs"/>
-          <w:rtl/>
-        </w:rPr>
-        <w:t>רשיון</w:t>
-      </w:r>
-      <w:proofErr w:type="spellEnd"/>
-      <w:r>
-        <w:rPr>
-          <w:rFonts w:cs="Times New Roman" w:hint="cs"/>
-          <w:rtl/>
-        </w:rPr>
-        <w:t xml:space="preserve"> ל</w:t>
+        <w:t xml:space="preserve"> דיסק און קי עם רשיון ל</w:t>
       </w:r>
       <w:r>
         <w:rPr>
@@ -1905,19 +1811,7 @@
           <w:u w:val="single"/>
           <w:rtl/>
         </w:rPr>
-        <w:t>אור גדול</w:t>
-      </w:r>
-      <w:bookmarkStart w:id="0" w:name="_GoBack"/>
-      <w:bookmarkEnd w:id="0"/>
-      <w:r>
-        <w:rPr>
-          <w:rFonts w:cs="Times New Roman" w:hint="cs"/>
-          <w:b/>
-          <w:bCs/>
-          <w:u w:val="single"/>
-          <w:rtl/>
-        </w:rPr>
-        <w:t xml:space="preserve"> </w:t>
+        <w:t xml:space="preserve">אור גדול </w:t>
       </w:r>
       <w:r>
         <w:rPr>
@@ -1989,7 +1883,7 @@
         </w:numPr>
         <w:bidi/>
         <w:rPr>
-          <w:rFonts w:cstheme="minorHAnsi" w:hint="cs"/>
+          <w:rFonts w:cstheme="minorHAnsi"/>
           <w:b/>
           <w:bCs/>
           <w:u w:val="single"/>
@@ -2000,23 +1894,7 @@
           <w:rFonts w:cs="Times New Roman" w:hint="cs"/>
           <w:rtl/>
         </w:rPr>
-        <w:t xml:space="preserve">לסדר מסך על תושבת עץ, עם מגן </w:t>
-      </w:r>
-      <w:proofErr w:type="spellStart"/>
-      <w:r>
-        <w:rPr>
-          <w:rFonts w:cs="Times New Roman" w:hint="cs"/>
-          <w:rtl/>
-        </w:rPr>
-        <w:t>פרספקס</w:t>
-      </w:r>
-      <w:proofErr w:type="spellEnd"/>
-      <w:r>
-        <w:rPr>
-          <w:rFonts w:cs="Times New Roman" w:hint="cs"/>
-          <w:rtl/>
-        </w:rPr>
-        <w:t>.</w:t>
+        <w:t>לסדר מסך על תושבת עץ, עם מגן פרספקס.</w:t>
       </w:r>
     </w:p>
     <w:p>
@@ -2135,14 +2013,12 @@
         </w:rPr>
         <w:t xml:space="preserve">לחבר </w:t>
       </w:r>
-      <w:proofErr w:type="spellStart"/>
       <w:r>
         <w:rPr>
           <w:rFonts w:cstheme="minorHAnsi"/>
         </w:rPr>
         <w:t>Optitrack</w:t>
       </w:r>
-      <w:proofErr w:type="spellEnd"/>
       <w:r>
         <w:rPr>
           <w:rFonts w:cs="Times New Roman" w:hint="cs"/>
@@ -2216,21 +2092,7 @@
         <w:rPr>
           <w:rFonts w:cstheme="minorHAnsi"/>
         </w:rPr>
-        <w:t xml:space="preserve">Motive </w:t>
-      </w:r>
-      <w:proofErr w:type="spellStart"/>
-      <w:r>
-        <w:rPr>
-          <w:rFonts w:cstheme="minorHAnsi"/>
-        </w:rPr>
-        <w:t>ver</w:t>
-      </w:r>
-      <w:proofErr w:type="spellEnd"/>
-      <w:r>
-        <w:rPr>
-          <w:rFonts w:cstheme="minorHAnsi"/>
-        </w:rPr>
-        <w:t xml:space="preserve"> 2.2.0</w:t>
+        <w:t>Motive ver 2.2.0</w:t>
       </w:r>
     </w:p>
     <w:p>
@@ -2275,21 +2137,12 @@
         <w:t xml:space="preserve">: </w:t>
       </w:r>
       <w:hyperlink r:id="rId8" w:history="1">
-        <w:proofErr w:type="spellStart"/>
         <w:r>
           <w:rPr>
             <w:rStyle w:val="Hyperlink"/>
             <w:rFonts w:cstheme="minorHAnsi"/>
           </w:rPr>
-          <w:t>OptiTrack</w:t>
-        </w:r>
-        <w:proofErr w:type="spellEnd"/>
-        <w:r>
-          <w:rPr>
-            <w:rStyle w:val="Hyperlink"/>
-            <w:rFonts w:cstheme="minorHAnsi"/>
-          </w:rPr>
-          <w:t xml:space="preserve"> manual</w:t>
+          <w:t>OptiTrack manual</w:t>
         </w:r>
       </w:hyperlink>
     </w:p>
@@ -2568,14 +2421,12 @@
         </w:rPr>
         <w:t>-</w:t>
       </w:r>
-      <w:proofErr w:type="spellStart"/>
       <w:r>
         <w:rPr>
           <w:rFonts w:cstheme="minorHAnsi"/>
         </w:rPr>
         <w:t>PyPixx</w:t>
       </w:r>
-      <w:proofErr w:type="spellEnd"/>
       <w:r>
         <w:rPr>
           <w:rFonts w:cs="Calibri"/>
@@ -2677,19 +2528,11 @@
         </w:rPr>
         <w:t xml:space="preserve">לפתוח </w:t>
       </w:r>
-      <w:proofErr w:type="spellStart"/>
-      <w:r>
-        <w:rPr>
-          <w:rFonts w:cstheme="minorHAnsi"/>
-        </w:rPr>
-        <w:t>Matlab</w:t>
-      </w:r>
-      <w:proofErr w:type="spellEnd"/>
-      <w:r>
-        <w:rPr>
-          <w:rFonts w:cstheme="minorHAnsi"/>
-        </w:rPr>
-        <w:t xml:space="preserve"> R2018B</w:t>
+      <w:r>
+        <w:rPr>
+          <w:rFonts w:cstheme="minorHAnsi"/>
+        </w:rPr>
+        <w:t>Matlab R2018B</w:t>
       </w:r>
       <w:r>
         <w:rPr>
@@ -2718,14 +2561,12 @@
         </w:rPr>
         <w:t xml:space="preserve">לשים את </w:t>
       </w:r>
-      <w:proofErr w:type="spellStart"/>
       <w:r>
         <w:rPr>
           <w:rFonts w:cstheme="minorHAnsi"/>
         </w:rPr>
         <w:t>Matlab</w:t>
       </w:r>
-      <w:proofErr w:type="spellEnd"/>
       <w:r>
         <w:rPr>
           <w:rFonts w:cs="Times New Roman" w:hint="cs"/>
@@ -2806,80 +2647,33 @@
         </w:rPr>
         <w:t>להריץ פעם אחת עד להוראות הראשונות ואז לצאת</w:t>
       </w:r>
-      <w:ins w:id="1" w:author="Chen Heller" w:date="2023-07-20T09:30:00Z">
-        <w:r>
-          <w:rPr>
-            <w:rFonts w:cs="Times New Roman"/>
-            <w:rtl/>
-          </w:rPr>
-          <w:t xml:space="preserve"> (</w:t>
-        </w:r>
-      </w:ins>
-      <w:ins w:id="2" w:author="Chen Heller" w:date="2023-07-20T09:31:00Z">
-        <w:r>
-          <w:rPr>
-            <w:rFonts w:cs="Times New Roman"/>
-            <w:rtl/>
-          </w:rPr>
-          <w:t xml:space="preserve">לחץ </w:t>
-        </w:r>
-      </w:ins>
-      <w:ins w:id="3" w:author="user" w:date="2023-07-26T16:02:00Z">
-        <w:r>
-          <w:rPr>
-            <w:rFonts w:cs="Times New Roman"/>
-          </w:rPr>
-          <w:t>+q</w:t>
-        </w:r>
-      </w:ins>
-      <w:proofErr w:type="spellStart"/>
-      <w:ins w:id="4" w:author="Chen Heller" w:date="2023-07-20T09:31:00Z">
-        <w:r>
-          <w:rPr>
-            <w:rFonts w:cs="Times New Roman"/>
-            <w:rtl/>
-          </w:rPr>
-          <w:t>Esc</w:t>
-        </w:r>
-        <w:proofErr w:type="spellEnd"/>
-        <w:r>
-          <w:rPr>
-            <w:rFonts w:cs="Times New Roman"/>
-            <w:rtl/>
-          </w:rPr>
-          <w:t xml:space="preserve"> בזמן מטלת PAS) כי</w:t>
-        </w:r>
-      </w:ins>
       <w:r>
         <w:rPr>
           <w:rFonts w:cs="Times New Roman"/>
           <w:rtl/>
         </w:rPr>
-        <w:t xml:space="preserve"> </w:t>
-      </w:r>
-      <w:del w:id="5" w:author="Chen Heller" w:date="2023-07-20T09:31:00Z">
-        <w:r>
-          <w:rPr>
-            <w:rtl/>
-          </w:rPr>
-          <w:delText>(</w:delText>
-        </w:r>
-      </w:del>
+        <w:t xml:space="preserve"> (לחץ </w:t>
+      </w:r>
       <w:r>
         <w:rPr>
           <w:rFonts w:cs="Times New Roman"/>
-          <w:rtl/>
-        </w:rPr>
-        <w:t>הרצה ראשונה תמיד איטית</w:t>
-      </w:r>
-      <w:del w:id="6" w:author="Chen Heller" w:date="2023-07-20T09:31:00Z">
-        <w:r>
-          <w:rPr>
-            <w:rtl/>
-          </w:rPr>
-          <w:delText>)</w:delText>
-        </w:r>
-      </w:del>
+        </w:rPr>
+        <w:t>+q</w:t>
+      </w:r>
+      <w:r>
+        <w:rPr>
+          <w:rFonts w:cs="Times New Roman"/>
+          <w:rtl/>
+        </w:rPr>
+        <w:t>Esc בזמן מטלת PAS) כי</w:t>
+      </w:r>
+      <w:r>
+        <w:rPr>
+          <w:rFonts w:cs="Times New Roman"/>
+          <w:rtl/>
+        </w:rPr>
+        <w:t xml:space="preserve"> הרצה ראשונה תמיד איטית</w:t>
+      </w:r>
       <w:r>
         <w:rPr>
           <w:rtl/>
@@ -2966,16 +2760,8 @@
         <w:rPr>
           <w:rFonts w:asciiTheme="majorBidi" w:hAnsiTheme="majorBidi" w:cstheme="majorBidi"/>
         </w:rPr>
-        <w:t>experiment\RUN_ME\stimuli\</w:t>
-      </w:r>
-      <w:proofErr w:type="spellStart"/>
-      <w:r>
-        <w:rPr>
-          <w:rFonts w:asciiTheme="majorBidi" w:hAnsiTheme="majorBidi" w:cstheme="majorBidi"/>
-        </w:rPr>
-        <w:t>trial_lists</w:t>
-      </w:r>
-      <w:proofErr w:type="spellEnd"/>
+        <w:t>experiment\RUN_ME\stimuli\trial_lists</w:t>
+      </w:r>
       <w:r>
         <w:rPr>
           <w:rFonts w:asciiTheme="majorBidi" w:hAnsiTheme="majorBidi" w:cstheme="majorBidi"/>
@@ -3256,14 +3042,12 @@
         </w:rPr>
         <w:t xml:space="preserve">וקובץ </w:t>
       </w:r>
-      <w:proofErr w:type="spellStart"/>
       <w:r>
         <w:rPr>
           <w:rFonts w:cs="Times New Roman"/>
         </w:rPr>
         <w:t>subject_id</w:t>
       </w:r>
-      <w:proofErr w:type="spellEnd"/>
       <w:r>
         <w:rPr>
           <w:rFonts w:cs="Times New Roman" w:hint="cs"/>
@@ -3416,15 +3200,7 @@
           <w:rFonts w:cs="Times New Roman" w:hint="cs"/>
           <w:rtl/>
         </w:rPr>
-        <w:t xml:space="preserve"> מזגן </w:t>
-      </w:r>
-      <w:proofErr w:type="spellStart"/>
-      <w:r>
-        <w:rPr>
-          <w:rFonts w:cs="Times New Roman" w:hint="cs"/>
-          <w:rtl/>
-        </w:rPr>
-        <w:t>ו</w:t>
+        <w:t xml:space="preserve"> מזגן ו</w:t>
       </w:r>
       <w:r>
         <w:rPr>
@@ -3433,7 +3209,6 @@
         </w:rPr>
         <w:t>כו</w:t>
       </w:r>
-      <w:proofErr w:type="spellEnd"/>
       <w:r>
         <w:rPr>
           <w:rFonts w:cstheme="minorHAnsi" w:hint="cs"/>
@@ -3623,7 +3398,6 @@
         </w:numPr>
         <w:bidi/>
         <w:rPr>
-          <w:ins w:id="7" w:author="Chen Heller" w:date="2023-07-20T09:32:00Z"/>
           <w:u w:val="single"/>
         </w:rPr>
       </w:pPr>
@@ -3682,96 +3456,90 @@
           <w:u w:val="single"/>
         </w:rPr>
       </w:pPr>
-      <w:ins w:id="8" w:author="Chen Heller" w:date="2023-07-20T09:32:00Z">
-        <w:r>
-          <w:rPr>
-            <w:rFonts w:cs="Calibri"/>
-            <w:u w:val="single"/>
-            <w:rtl/>
-          </w:rPr>
-          <w:t>לוודא</w:t>
-        </w:r>
-        <w:r>
-          <w:rPr>
-            <w:u w:val="single"/>
-          </w:rPr>
-          <w:t xml:space="preserve"> </w:t>
-        </w:r>
-        <w:r>
-          <w:rPr>
-            <w:rFonts w:cs="Calibri"/>
-            <w:u w:val="single"/>
-            <w:rtl/>
-          </w:rPr>
-          <w:t>ב</w:t>
-        </w:r>
-        <w:r>
-          <w:rPr>
-            <w:u w:val="single"/>
-          </w:rPr>
-          <w:t xml:space="preserve">-Motive </w:t>
-        </w:r>
-        <w:r>
-          <w:rPr>
-            <w:rFonts w:cs="Calibri"/>
-            <w:u w:val="single"/>
-            <w:rtl/>
-          </w:rPr>
-          <w:t>שאין</w:t>
-        </w:r>
-        <w:r>
-          <w:rPr>
-            <w:u w:val="single"/>
-          </w:rPr>
-          <w:t xml:space="preserve"> </w:t>
-        </w:r>
-      </w:ins>
-      <w:proofErr w:type="spellStart"/>
-      <w:ins w:id="9" w:author="Chen Heller" w:date="2023-07-20T09:33:00Z">
-        <w:r>
-          <w:rPr>
-            <w:rFonts w:cs="Calibri"/>
-            <w:u w:val="single"/>
-            <w:rtl/>
-          </w:rPr>
-          <w:t>השתקפויות</w:t>
-        </w:r>
-        <w:proofErr w:type="spellEnd"/>
-        <w:r>
-          <w:rPr>
-            <w:u w:val="single"/>
-          </w:rPr>
-          <w:t xml:space="preserve"> </w:t>
-        </w:r>
-        <w:r>
-          <w:rPr>
-            <w:rFonts w:cs="Calibri"/>
-            <w:u w:val="single"/>
-            <w:rtl/>
-          </w:rPr>
-          <w:t>מהבגדים</w:t>
-        </w:r>
-        <w:r>
-          <w:rPr>
-            <w:u w:val="single"/>
-          </w:rPr>
-          <w:t xml:space="preserve"> </w:t>
-        </w:r>
-        <w:r>
-          <w:rPr>
-            <w:rFonts w:cs="Calibri"/>
-            <w:u w:val="single"/>
-            <w:rtl/>
-          </w:rPr>
-          <w:t>שלו</w:t>
-        </w:r>
-        <w:r>
-          <w:rPr>
-            <w:u w:val="single"/>
-          </w:rPr>
-          <w:t>.</w:t>
-        </w:r>
-      </w:ins>
+      <w:r>
+        <w:rPr>
+          <w:rFonts w:cs="Calibri"/>
+          <w:u w:val="single"/>
+          <w:rtl/>
+        </w:rPr>
+        <w:t>לוודא</w:t>
+      </w:r>
+      <w:r>
+        <w:rPr>
+          <w:u w:val="single"/>
+        </w:rPr>
+        <w:t xml:space="preserve"> </w:t>
+      </w:r>
+      <w:r>
+        <w:rPr>
+          <w:rFonts w:cs="Calibri"/>
+          <w:u w:val="single"/>
+          <w:rtl/>
+        </w:rPr>
+        <w:t>ב</w:t>
+      </w:r>
+      <w:r>
+        <w:rPr>
+          <w:u w:val="single"/>
+        </w:rPr>
+        <w:t xml:space="preserve">-Motive </w:t>
+      </w:r>
+      <w:r>
+        <w:rPr>
+          <w:rFonts w:cs="Calibri"/>
+          <w:u w:val="single"/>
+          <w:rtl/>
+        </w:rPr>
+        <w:t>שאין</w:t>
+      </w:r>
+      <w:r>
+        <w:rPr>
+          <w:u w:val="single"/>
+        </w:rPr>
+        <w:t xml:space="preserve"> </w:t>
+      </w:r>
+      <w:r>
+        <w:rPr>
+          <w:rFonts w:cs="Calibri"/>
+          <w:u w:val="single"/>
+          <w:rtl/>
+        </w:rPr>
+        <w:t>השתקפויות</w:t>
+      </w:r>
+      <w:r>
+        <w:rPr>
+          <w:u w:val="single"/>
+        </w:rPr>
+        <w:t xml:space="preserve"> </w:t>
+      </w:r>
+      <w:r>
+        <w:rPr>
+          <w:rFonts w:cs="Calibri"/>
+          <w:u w:val="single"/>
+          <w:rtl/>
+        </w:rPr>
+        <w:t>מהבגדים</w:t>
+      </w:r>
+      <w:r>
+        <w:rPr>
+          <w:u w:val="single"/>
+        </w:rPr>
+        <w:t xml:space="preserve"> </w:t>
+      </w:r>
+      <w:r>
+        <w:rPr>
+          <w:rFonts w:cs="Calibri"/>
+          <w:u w:val="single"/>
+          <w:rtl/>
+        </w:rPr>
+        <w:t>שלו</w:t>
+      </w:r>
+      <w:r>
+        <w:rPr>
+          <w:u w:val="single"/>
+        </w:rPr>
+        <w:t>.</w:t>
+      </w:r>
     </w:p>
     <w:p>
       <w:pPr>
@@ -5329,170 +5097,158 @@
         </w:rPr>
         <w:t>Motive</w:t>
       </w:r>
-      <w:ins w:id="10" w:author="Chen Heller" w:date="2023-07-20T09:35:00Z">
-        <w:r>
-          <w:rPr>
-            <w:rFonts w:asciiTheme="majorBidi" w:hAnsiTheme="majorBidi" w:cstheme="majorBidi"/>
-          </w:rPr>
-          <w:t xml:space="preserve"> (</w:t>
-        </w:r>
-        <w:r>
-          <w:rPr>
-            <w:rFonts w:asciiTheme="majorBidi" w:hAnsiTheme="majorBidi" w:cs="Times New Roman"/>
-            <w:rtl/>
-          </w:rPr>
-          <w:t>עשוי</w:t>
-        </w:r>
-        <w:r>
-          <w:rPr>
-            <w:rFonts w:asciiTheme="majorBidi" w:hAnsiTheme="majorBidi" w:cstheme="majorBidi"/>
-          </w:rPr>
-          <w:t xml:space="preserve"> </w:t>
-        </w:r>
-        <w:r>
-          <w:rPr>
-            <w:rFonts w:asciiTheme="majorBidi" w:hAnsiTheme="majorBidi" w:cs="Times New Roman"/>
-            <w:rtl/>
-          </w:rPr>
-          <w:t>להאט</w:t>
-        </w:r>
-        <w:r>
-          <w:rPr>
-            <w:rFonts w:asciiTheme="majorBidi" w:hAnsiTheme="majorBidi" w:cstheme="majorBidi"/>
-          </w:rPr>
-          <w:t xml:space="preserve"> </w:t>
-        </w:r>
-        <w:r>
-          <w:rPr>
-            <w:rFonts w:asciiTheme="majorBidi" w:hAnsiTheme="majorBidi" w:cs="Times New Roman"/>
-            <w:rtl/>
-          </w:rPr>
-          <w:t>את</w:t>
-        </w:r>
-        <w:r>
-          <w:rPr>
-            <w:rFonts w:asciiTheme="majorBidi" w:hAnsiTheme="majorBidi" w:cstheme="majorBidi"/>
-          </w:rPr>
-          <w:t xml:space="preserve"> </w:t>
-        </w:r>
-        <w:r>
-          <w:rPr>
-            <w:rFonts w:asciiTheme="majorBidi" w:hAnsiTheme="majorBidi" w:cs="Times New Roman"/>
-            <w:rtl/>
-          </w:rPr>
-          <w:t>הניסוי</w:t>
-        </w:r>
-        <w:r>
-          <w:rPr>
-            <w:rFonts w:asciiTheme="majorBidi" w:hAnsiTheme="majorBidi" w:cstheme="majorBidi"/>
-          </w:rPr>
-          <w:t xml:space="preserve">, </w:t>
-        </w:r>
-        <w:r>
-          <w:rPr>
-            <w:rFonts w:asciiTheme="majorBidi" w:hAnsiTheme="majorBidi" w:cs="Times New Roman"/>
-            <w:rtl/>
-          </w:rPr>
-          <w:t>נא</w:t>
-        </w:r>
-        <w:r>
-          <w:rPr>
-            <w:rFonts w:asciiTheme="majorBidi" w:hAnsiTheme="majorBidi" w:cstheme="majorBidi"/>
-          </w:rPr>
-          <w:t xml:space="preserve"> </w:t>
-        </w:r>
-        <w:r>
-          <w:rPr>
-            <w:rFonts w:asciiTheme="majorBidi" w:hAnsiTheme="majorBidi" w:cs="Times New Roman"/>
-            <w:rtl/>
-          </w:rPr>
-          <w:t>להשתמש</w:t>
-        </w:r>
-        <w:r>
-          <w:rPr>
-            <w:rFonts w:asciiTheme="majorBidi" w:hAnsiTheme="majorBidi" w:cstheme="majorBidi"/>
-          </w:rPr>
-          <w:t xml:space="preserve"> </w:t>
-        </w:r>
-        <w:r>
-          <w:rPr>
-            <w:rFonts w:asciiTheme="majorBidi" w:hAnsiTheme="majorBidi" w:cs="Times New Roman"/>
-            <w:rtl/>
-          </w:rPr>
-          <w:t>רק</w:t>
-        </w:r>
-        <w:r>
-          <w:rPr>
-            <w:rFonts w:asciiTheme="majorBidi" w:hAnsiTheme="majorBidi" w:cstheme="majorBidi"/>
-          </w:rPr>
-          <w:t xml:space="preserve"> </w:t>
-        </w:r>
-        <w:r>
-          <w:rPr>
-            <w:rFonts w:asciiTheme="majorBidi" w:hAnsiTheme="majorBidi" w:cs="Times New Roman"/>
-            <w:rtl/>
-          </w:rPr>
-          <w:t>אם</w:t>
-        </w:r>
-        <w:r>
-          <w:rPr>
-            <w:rFonts w:asciiTheme="majorBidi" w:hAnsiTheme="majorBidi" w:cstheme="majorBidi"/>
-          </w:rPr>
-          <w:t xml:space="preserve"> </w:t>
-        </w:r>
-        <w:r>
-          <w:rPr>
-            <w:rFonts w:asciiTheme="majorBidi" w:hAnsiTheme="majorBidi" w:cs="Times New Roman"/>
-            <w:rtl/>
-          </w:rPr>
-          <w:t>יש</w:t>
-        </w:r>
-        <w:r>
-          <w:rPr>
-            <w:rFonts w:asciiTheme="majorBidi" w:hAnsiTheme="majorBidi" w:cstheme="majorBidi"/>
-          </w:rPr>
-          <w:t xml:space="preserve"> </w:t>
-        </w:r>
-        <w:r>
-          <w:rPr>
-            <w:rFonts w:asciiTheme="majorBidi" w:hAnsiTheme="majorBidi" w:cs="Times New Roman"/>
-            <w:rtl/>
-          </w:rPr>
-          <w:t>חשש</w:t>
-        </w:r>
-        <w:r>
-          <w:rPr>
-            <w:rFonts w:asciiTheme="majorBidi" w:hAnsiTheme="majorBidi" w:cstheme="majorBidi"/>
-          </w:rPr>
-          <w:t xml:space="preserve"> </w:t>
-        </w:r>
-        <w:r>
-          <w:rPr>
-            <w:rFonts w:asciiTheme="majorBidi" w:hAnsiTheme="majorBidi" w:cs="Times New Roman"/>
-            <w:rtl/>
-          </w:rPr>
-          <w:t>לבעיות</w:t>
-        </w:r>
-        <w:r>
-          <w:rPr>
-            <w:rFonts w:asciiTheme="majorBidi" w:hAnsiTheme="majorBidi" w:cstheme="majorBidi"/>
-          </w:rPr>
-          <w:t xml:space="preserve"> </w:t>
-        </w:r>
-        <w:r>
-          <w:rPr>
-            <w:rFonts w:asciiTheme="majorBidi" w:hAnsiTheme="majorBidi" w:cs="Times New Roman"/>
-            <w:rtl/>
-          </w:rPr>
-          <w:t>בהקלטה</w:t>
-        </w:r>
-        <w:r>
-          <w:rPr>
-            <w:rFonts w:asciiTheme="majorBidi" w:hAnsiTheme="majorBidi" w:cstheme="majorBidi"/>
-          </w:rPr>
-          <w:t>)</w:t>
-        </w:r>
-      </w:ins>
+      <w:r>
+        <w:rPr>
+          <w:rFonts w:asciiTheme="majorBidi" w:hAnsiTheme="majorBidi" w:cstheme="majorBidi" w:hint="cs"/>
+          <w:rtl/>
+        </w:rPr>
+        <w:t xml:space="preserve"> (</w:t>
+      </w:r>
+      <w:r>
+        <w:rPr>
+          <w:rFonts w:asciiTheme="majorBidi" w:hAnsiTheme="majorBidi" w:cs="Times New Roman"/>
+          <w:rtl/>
+        </w:rPr>
+        <w:t>עשוי</w:t>
+      </w:r>
+      <w:r>
+        <w:rPr>
+          <w:rFonts w:asciiTheme="majorBidi" w:hAnsiTheme="majorBidi" w:cstheme="majorBidi"/>
+        </w:rPr>
+        <w:t xml:space="preserve"> </w:t>
+      </w:r>
+      <w:r>
+        <w:rPr>
+          <w:rFonts w:asciiTheme="majorBidi" w:hAnsiTheme="majorBidi" w:cs="Times New Roman"/>
+          <w:rtl/>
+        </w:rPr>
+        <w:t>להאט</w:t>
+      </w:r>
+      <w:r>
+        <w:rPr>
+          <w:rFonts w:asciiTheme="majorBidi" w:hAnsiTheme="majorBidi" w:cstheme="majorBidi"/>
+        </w:rPr>
+        <w:t xml:space="preserve"> </w:t>
+      </w:r>
+      <w:r>
+        <w:rPr>
+          <w:rFonts w:asciiTheme="majorBidi" w:hAnsiTheme="majorBidi" w:cs="Times New Roman"/>
+          <w:rtl/>
+        </w:rPr>
+        <w:t>את</w:t>
+      </w:r>
+      <w:r>
+        <w:rPr>
+          <w:rFonts w:asciiTheme="majorBidi" w:hAnsiTheme="majorBidi" w:cstheme="majorBidi"/>
+        </w:rPr>
+        <w:t xml:space="preserve"> </w:t>
+      </w:r>
+      <w:r>
+        <w:rPr>
+          <w:rFonts w:asciiTheme="majorBidi" w:hAnsiTheme="majorBidi" w:cs="Times New Roman"/>
+          <w:rtl/>
+        </w:rPr>
+        <w:t>הניסוי</w:t>
+      </w:r>
+      <w:r>
+        <w:rPr>
+          <w:rFonts w:asciiTheme="majorBidi" w:hAnsiTheme="majorBidi" w:cstheme="majorBidi" w:hint="cs"/>
+          <w:rtl/>
+        </w:rPr>
+        <w:t>, ל</w:t>
+      </w:r>
+      <w:r>
+        <w:rPr>
+          <w:rFonts w:asciiTheme="majorBidi" w:hAnsiTheme="majorBidi" w:cs="Times New Roman"/>
+          <w:rtl/>
+        </w:rPr>
+        <w:t>השתמש</w:t>
+      </w:r>
+      <w:r>
+        <w:rPr>
+          <w:rFonts w:asciiTheme="majorBidi" w:hAnsiTheme="majorBidi" w:cstheme="majorBidi"/>
+        </w:rPr>
+        <w:t xml:space="preserve"> </w:t>
+      </w:r>
+      <w:r>
+        <w:rPr>
+          <w:rFonts w:asciiTheme="majorBidi" w:hAnsiTheme="majorBidi" w:cs="Times New Roman"/>
+          <w:rtl/>
+        </w:rPr>
+        <w:t>רק</w:t>
+      </w:r>
+      <w:r>
+        <w:rPr>
+          <w:rFonts w:asciiTheme="majorBidi" w:hAnsiTheme="majorBidi" w:cstheme="majorBidi"/>
+        </w:rPr>
+        <w:t xml:space="preserve"> </w:t>
+      </w:r>
+      <w:r>
+        <w:rPr>
+          <w:rFonts w:asciiTheme="majorBidi" w:hAnsiTheme="majorBidi" w:cs="Times New Roman"/>
+          <w:rtl/>
+        </w:rPr>
+        <w:t>אם</w:t>
+      </w:r>
+      <w:r>
+        <w:rPr>
+          <w:rFonts w:asciiTheme="majorBidi" w:hAnsiTheme="majorBidi" w:cstheme="majorBidi"/>
+        </w:rPr>
+        <w:t xml:space="preserve"> </w:t>
+      </w:r>
+      <w:r>
+        <w:rPr>
+          <w:rFonts w:asciiTheme="majorBidi" w:hAnsiTheme="majorBidi" w:cs="Times New Roman"/>
+          <w:rtl/>
+        </w:rPr>
+        <w:t>יש</w:t>
+      </w:r>
+      <w:r>
+        <w:rPr>
+          <w:rFonts w:asciiTheme="majorBidi" w:hAnsiTheme="majorBidi" w:cstheme="majorBidi"/>
+        </w:rPr>
+        <w:t xml:space="preserve"> </w:t>
+      </w:r>
+      <w:r>
+        <w:rPr>
+          <w:rFonts w:asciiTheme="majorBidi" w:hAnsiTheme="majorBidi" w:cs="Times New Roman"/>
+          <w:rtl/>
+        </w:rPr>
+        <w:t>חשש</w:t>
+      </w:r>
+      <w:r>
+        <w:rPr>
+          <w:rFonts w:asciiTheme="majorBidi" w:hAnsiTheme="majorBidi" w:cstheme="majorBidi"/>
+        </w:rPr>
+        <w:t xml:space="preserve"> </w:t>
+      </w:r>
+      <w:r>
+        <w:rPr>
+          <w:rFonts w:asciiTheme="majorBidi" w:hAnsiTheme="majorBidi" w:cs="Times New Roman"/>
+          <w:rtl/>
+        </w:rPr>
+        <w:t>לבעיות</w:t>
+      </w:r>
+      <w:r>
+        <w:rPr>
+          <w:rFonts w:asciiTheme="majorBidi" w:hAnsiTheme="majorBidi" w:cstheme="majorBidi"/>
+        </w:rPr>
+        <w:t xml:space="preserve"> </w:t>
+      </w:r>
+      <w:r>
+        <w:rPr>
+          <w:rFonts w:asciiTheme="majorBidi" w:hAnsiTheme="majorBidi" w:cs="Times New Roman"/>
+          <w:rtl/>
+        </w:rPr>
+        <w:t>בהקלטה</w:t>
+      </w:r>
+      <w:r>
+        <w:rPr>
+          <w:rFonts w:asciiTheme="majorBidi" w:hAnsiTheme="majorBidi" w:cstheme="majorBidi" w:hint="cs"/>
+          <w:rtl/>
+        </w:rPr>
+        <w:t>)</w:t>
+      </w:r>
       <w:r>
         <w:rPr>
           <w:rFonts w:asciiTheme="majorBidi" w:hAnsiTheme="majorBidi" w:cstheme="majorBidi"/>
@@ -5522,14 +5278,12 @@
         </w:rPr>
         <w:t xml:space="preserve">להריץ את </w:t>
       </w:r>
-      <w:proofErr w:type="spellStart"/>
       <w:r>
         <w:rPr>
           <w:rFonts w:cstheme="minorHAnsi"/>
         </w:rPr>
         <w:t>experiment.m</w:t>
       </w:r>
-      <w:proofErr w:type="spellEnd"/>
       <w:r>
         <w:rPr>
           <w:rFonts w:cstheme="minorHAnsi" w:hint="cs"/>
@@ -5637,22 +5391,8 @@
           <w:u w:val="single"/>
           <w:rtl/>
         </w:rPr>
-        <w:t xml:space="preserve">שהוולקרו יושב על נקודת </w:t>
-      </w:r>
-      <w:proofErr w:type="spellStart"/>
-      <w:r>
-        <w:rPr>
-          <w:rFonts w:cs="Times New Roman" w:hint="cs"/>
-          <w:b/>
-          <w:bCs/>
-          <w:sz w:val="18"/>
-          <w:szCs w:val="18"/>
-          <w:u w:val="single"/>
-          <w:rtl/>
-        </w:rPr>
-        <w:t>ההתתחלה</w:t>
-      </w:r>
-      <w:proofErr w:type="spellEnd"/>
+        <w:t>שהוולקרו יושב על נקודת ההתתחלה</w:t>
+      </w:r>
       <w:r>
         <w:rPr>
           <w:rFonts w:cs="Times New Roman" w:hint="cs"/>
@@ -5682,47 +5422,7 @@
           <w:szCs w:val="18"/>
           <w:rtl/>
         </w:rPr>
-        <w:t xml:space="preserve">בצעו כמה </w:t>
-      </w:r>
-      <w:proofErr w:type="spellStart"/>
-      <w:r>
-        <w:rPr>
-          <w:rFonts w:cs="Times New Roman" w:hint="cs"/>
-          <w:sz w:val="18"/>
-          <w:szCs w:val="18"/>
-          <w:rtl/>
-        </w:rPr>
-        <w:t>הושטות</w:t>
-      </w:r>
-      <w:proofErr w:type="spellEnd"/>
-      <w:r>
-        <w:rPr>
-          <w:rFonts w:cs="Times New Roman" w:hint="cs"/>
-          <w:sz w:val="18"/>
-          <w:szCs w:val="18"/>
-          <w:rtl/>
-        </w:rPr>
-        <w:t xml:space="preserve"> אל המסך טרם </w:t>
-      </w:r>
-      <w:proofErr w:type="spellStart"/>
-      <w:r>
-        <w:rPr>
-          <w:rFonts w:cs="Times New Roman" w:hint="cs"/>
-          <w:sz w:val="18"/>
-          <w:szCs w:val="18"/>
-          <w:rtl/>
-        </w:rPr>
-        <w:t>הקליברציה</w:t>
-      </w:r>
-      <w:proofErr w:type="spellEnd"/>
-      <w:r>
-        <w:rPr>
-          <w:rFonts w:cs="Times New Roman" w:hint="cs"/>
-          <w:sz w:val="18"/>
-          <w:szCs w:val="18"/>
-          <w:rtl/>
-        </w:rPr>
-        <w:t xml:space="preserve"> כדי למצוא את הפוזיציה הנוחה לאצבע.</w:t>
+        <w:t>בצעו כמה הושטות אל המסך טרם הקליברציה כדי למצוא את הפוזיציה הנוחה לאצבע.</w:t>
       </w:r>
     </w:p>
     <w:p>
@@ -5744,27 +5444,7 @@
           <w:szCs w:val="18"/>
           <w:rtl/>
         </w:rPr>
-        <w:t xml:space="preserve">בצעו </w:t>
-      </w:r>
-      <w:proofErr w:type="spellStart"/>
-      <w:r>
-        <w:rPr>
-          <w:rFonts w:cs="Times New Roman" w:hint="cs"/>
-          <w:sz w:val="18"/>
-          <w:szCs w:val="18"/>
-          <w:rtl/>
-        </w:rPr>
-        <w:t>קליברציה</w:t>
-      </w:r>
-      <w:proofErr w:type="spellEnd"/>
-      <w:r>
-        <w:rPr>
-          <w:rFonts w:cs="Times New Roman" w:hint="cs"/>
-          <w:sz w:val="18"/>
-          <w:szCs w:val="18"/>
-          <w:rtl/>
-        </w:rPr>
-        <w:t>.</w:t>
+        <w:t>בצעו קליברציה.</w:t>
       </w:r>
     </w:p>
     <w:p>
@@ -5959,27 +5639,7 @@
           <w:szCs w:val="18"/>
           <w:rtl/>
         </w:rPr>
-        <w:t xml:space="preserve">לאחר מכן יוצגו לכן שתי מילים ותצטרכו לזהות </w:t>
-      </w:r>
-      <w:proofErr w:type="spellStart"/>
-      <w:r>
-        <w:rPr>
-          <w:rFonts w:cs="Times New Roman" w:hint="cs"/>
-          <w:sz w:val="18"/>
-          <w:szCs w:val="18"/>
-          <w:rtl/>
-        </w:rPr>
-        <w:t>מביניהן</w:t>
-      </w:r>
-      <w:proofErr w:type="spellEnd"/>
-      <w:r>
-        <w:rPr>
-          <w:rFonts w:cs="Times New Roman" w:hint="cs"/>
-          <w:sz w:val="18"/>
-          <w:szCs w:val="18"/>
-          <w:rtl/>
-        </w:rPr>
-        <w:t xml:space="preserve"> את המילה הראשונה.</w:t>
+        <w:t>לאחר מכן יוצגו לכן שתי מילים ותצטרכו לזהות מביניהן את המילה הראשונה.</w:t>
       </w:r>
     </w:p>
     <w:p>
@@ -6001,27 +5661,7 @@
           <w:szCs w:val="18"/>
           <w:rtl/>
         </w:rPr>
-        <w:t xml:space="preserve">לבסוף תשאלו האם ראיתם את המילה </w:t>
-      </w:r>
-      <w:proofErr w:type="spellStart"/>
-      <w:r>
-        <w:rPr>
-          <w:rFonts w:cs="Times New Roman" w:hint="cs"/>
-          <w:sz w:val="18"/>
-          <w:szCs w:val="18"/>
-          <w:rtl/>
-        </w:rPr>
-        <w:t>הממסוכת</w:t>
-      </w:r>
-      <w:proofErr w:type="spellEnd"/>
-      <w:r>
-        <w:rPr>
-          <w:rFonts w:cs="Times New Roman" w:hint="cs"/>
-          <w:sz w:val="18"/>
-          <w:szCs w:val="18"/>
-          <w:rtl/>
-        </w:rPr>
-        <w:t>, ות</w:t>
+        <w:t>לבסוף תשאלו האם ראיתם את המילה הממסוכת, ות</w:t>
       </w:r>
       <w:r>
         <w:rPr>
@@ -6178,7 +5818,6 @@
         </w:rPr>
         <w:t xml:space="preserve">היא המילה </w:t>
       </w:r>
-      <w:proofErr w:type="spellStart"/>
       <w:r>
         <w:rPr>
           <w:rFonts w:cs="Times New Roman" w:hint="cs"/>
@@ -6189,7 +5828,6 @@
         </w:rPr>
         <w:t>השניה</w:t>
       </w:r>
-      <w:proofErr w:type="spellEnd"/>
       <w:r>
         <w:rPr>
           <w:rFonts w:cstheme="minorHAnsi" w:hint="cs"/>
@@ -6948,27 +6586,7 @@
           <w:szCs w:val="18"/>
           <w:rtl/>
         </w:rPr>
-        <w:t xml:space="preserve">אך השאלה הזו מתייחסת </w:t>
-      </w:r>
-      <w:proofErr w:type="spellStart"/>
-      <w:r>
-        <w:rPr>
-          <w:rFonts w:cs="Times New Roman" w:hint="cs"/>
-          <w:sz w:val="18"/>
-          <w:szCs w:val="18"/>
-          <w:rtl/>
-        </w:rPr>
-        <w:t>להאם</w:t>
-      </w:r>
-      <w:proofErr w:type="spellEnd"/>
-      <w:r>
-        <w:rPr>
-          <w:rFonts w:cs="Times New Roman" w:hint="cs"/>
-          <w:sz w:val="18"/>
-          <w:szCs w:val="18"/>
-          <w:rtl/>
-        </w:rPr>
-        <w:t xml:space="preserve"> ראיתם את </w:t>
+        <w:t xml:space="preserve">אך השאלה הזו מתייחסת להאם ראיתם את </w:t>
       </w:r>
       <w:r>
         <w:rPr>
@@ -7906,16 +7524,8 @@
         <w:rPr>
           <w:rFonts w:asciiTheme="majorBidi" w:hAnsiTheme="majorBidi" w:cstheme="majorBidi"/>
         </w:rPr>
-        <w:t>experiment\RUN_ME\stimuli\</w:t>
-      </w:r>
-      <w:proofErr w:type="spellStart"/>
-      <w:r>
-        <w:rPr>
-          <w:rFonts w:asciiTheme="majorBidi" w:hAnsiTheme="majorBidi" w:cstheme="majorBidi"/>
-        </w:rPr>
-        <w:t>trial_lists</w:t>
-      </w:r>
-      <w:proofErr w:type="spellEnd"/>
+        <w:t>experiment\RUN_ME\stimuli\trial_lists</w:t>
+      </w:r>
       <w:r>
         <w:rPr>
           <w:rFonts w:asciiTheme="majorBidi" w:hAnsiTheme="majorBidi" w:cstheme="majorBidi"/>
@@ -8241,55 +7851,21 @@
           <w:rFonts w:asciiTheme="majorBidi" w:hAnsiTheme="majorBidi" w:cstheme="majorBidi" w:hint="cs"/>
           <w:rtl/>
         </w:rPr>
-        <w:t xml:space="preserve">לשמור פלט של </w:t>
-      </w:r>
-      <w:proofErr w:type="spellStart"/>
+        <w:t xml:space="preserve">לשמור פלט של מ"ס פריימים </w:t>
+      </w:r>
       <w:r>
         <w:rPr>
           <w:rFonts w:asciiTheme="majorBidi" w:hAnsiTheme="majorBidi" w:cstheme="majorBidi" w:hint="cs"/>
           <w:rtl/>
         </w:rPr>
-        <w:t>מ"ס</w:t>
-      </w:r>
-      <w:proofErr w:type="spellEnd"/>
-      <w:r>
-        <w:rPr>
-          <w:rFonts w:asciiTheme="majorBidi" w:hAnsiTheme="majorBidi" w:cstheme="majorBidi" w:hint="cs"/>
-          <w:rtl/>
-        </w:rPr>
-        <w:t xml:space="preserve"> </w:t>
-      </w:r>
-      <w:proofErr w:type="spellStart"/>
-      <w:r>
-        <w:rPr>
-          <w:rFonts w:asciiTheme="majorBidi" w:hAnsiTheme="majorBidi" w:cstheme="majorBidi" w:hint="cs"/>
-          <w:rtl/>
-        </w:rPr>
-        <w:t>פריימים</w:t>
-      </w:r>
-      <w:proofErr w:type="spellEnd"/>
-      <w:r>
-        <w:rPr>
-          <w:rFonts w:asciiTheme="majorBidi" w:hAnsiTheme="majorBidi" w:cstheme="majorBidi" w:hint="cs"/>
-          <w:rtl/>
-        </w:rPr>
-        <w:t xml:space="preserve"> </w:t>
-      </w:r>
-      <w:r>
-        <w:rPr>
-          <w:rFonts w:asciiTheme="majorBidi" w:hAnsiTheme="majorBidi" w:cstheme="majorBidi" w:hint="cs"/>
-          <w:rtl/>
-        </w:rPr>
         <w:t>ש-</w:t>
       </w:r>
-      <w:proofErr w:type="spellStart"/>
       <w:r>
         <w:rPr>
           <w:rFonts w:asciiTheme="majorBidi" w:hAnsiTheme="majorBidi" w:cstheme="majorBidi"/>
         </w:rPr>
         <w:t>psychtoolbox</w:t>
       </w:r>
-      <w:proofErr w:type="spellEnd"/>
       <w:r>
         <w:rPr>
           <w:rFonts w:asciiTheme="majorBidi" w:hAnsiTheme="majorBidi" w:cstheme="majorBidi" w:hint="cs"/>
@@ -8341,7 +7917,6 @@
         </w:rPr>
         <w:t xml:space="preserve">שמירת </w:t>
       </w:r>
-      <w:proofErr w:type="spellStart"/>
       <w:r>
         <w:rPr>
           <w:rFonts w:cs="Times New Roman" w:hint="cs"/>
@@ -8351,7 +7926,6 @@
         </w:rPr>
         <w:t>דאטא</w:t>
       </w:r>
-      <w:proofErr w:type="spellEnd"/>
       <w:r>
         <w:rPr>
           <w:rFonts w:cstheme="minorHAnsi" w:hint="cs"/>
@@ -8366,23 +7940,7 @@
           <w:rFonts w:cs="Times New Roman" w:hint="cs"/>
           <w:rtl/>
         </w:rPr>
-        <w:t xml:space="preserve"> מעתיקים את קבצי </w:t>
-      </w:r>
-      <w:proofErr w:type="spellStart"/>
-      <w:r>
-        <w:rPr>
-          <w:rFonts w:cs="Times New Roman" w:hint="cs"/>
-          <w:rtl/>
-        </w:rPr>
-        <w:t>הדאטא</w:t>
-      </w:r>
-      <w:proofErr w:type="spellEnd"/>
-      <w:r>
-        <w:rPr>
-          <w:rFonts w:cs="Times New Roman" w:hint="cs"/>
-          <w:rtl/>
-        </w:rPr>
-        <w:t xml:space="preserve"> של הנבד</w:t>
+        <w:t xml:space="preserve"> מעתיקים את קבצי הדאטא של הנבד</w:t>
       </w:r>
       <w:r>
         <w:rPr>
@@ -8504,7 +8062,6 @@
         </w:rPr>
         <w:t xml:space="preserve">ניתוק </w:t>
       </w:r>
-      <w:proofErr w:type="spellStart"/>
       <w:r>
         <w:rPr>
           <w:rFonts w:cstheme="minorHAnsi"/>
@@ -8513,7 +8070,6 @@
         </w:rPr>
         <w:t>Optitrack</w:t>
       </w:r>
-      <w:proofErr w:type="spellEnd"/>
       <w:r>
         <w:rPr>
           <w:rFonts w:cs="Times New Roman" w:hint="cs"/>
@@ -8539,38 +8095,16 @@
           <w:iCs/>
           <w:rtl/>
         </w:rPr>
-        <w:t xml:space="preserve">הוצאת </w:t>
-      </w:r>
-      <w:proofErr w:type="spellStart"/>
-      <w:r>
-        <w:rPr>
-          <w:rFonts w:cs="Times New Roman" w:hint="cs"/>
+        <w:t xml:space="preserve">הוצאת הרשיון </w:t>
+      </w:r>
+      <w:r>
+        <w:rPr>
+          <w:rFonts w:cstheme="minorHAnsi"/>
           <w:i/>
           <w:iCs/>
-          <w:rtl/>
-        </w:rPr>
-        <w:t>הרשיון</w:t>
-      </w:r>
-      <w:proofErr w:type="spellEnd"/>
-      <w:r>
-        <w:rPr>
-          <w:rFonts w:cs="Times New Roman" w:hint="cs"/>
-          <w:i/>
-          <w:iCs/>
-          <w:rtl/>
-        </w:rPr>
-        <w:t xml:space="preserve"> </w:t>
-      </w:r>
-      <w:proofErr w:type="spellStart"/>
-      <w:r>
-        <w:rPr>
-          <w:rFonts w:cstheme="minorHAnsi"/>
-          <w:i/>
-          <w:iCs/>
         </w:rPr>
         <w:t>diskonkey</w:t>
       </w:r>
-      <w:proofErr w:type="spellEnd"/>
       <w:r>
         <w:rPr>
           <w:rFonts w:cs="Times New Roman" w:hint="cs"/>
@@ -8737,7 +8271,7 @@
 </file>
 
 <file path=word/endnotes.xml><?xml version="1.0" encoding="utf-8"?>
-<w:endnotes xmlns:wpc="http://schemas.microsoft.com/office/word/2010/wordprocessingCanvas" xmlns:cx="http://schemas.microsoft.com/office/drawing/2014/chartex" xmlns:mc="http://schemas.openxmlformats.org/markup-compatibility/2006" xmlns:o="urn:schemas-microsoft-com:office:office" xmlns:r="http://schemas.openxmlformats.org/officeDocument/2006/relationships" xmlns:m="http://schemas.openxmlformats.org/officeDocument/2006/math" xmlns:v="urn:schemas-microsoft-com:vml" xmlns:wp14="http://schemas.microsoft.com/office/word/2010/wordprocessingDrawing" xmlns:wp="http://schemas.openxmlformats.org/drawingml/2006/wordprocessingDrawing" xmlns:w10="urn:schemas-microsoft-com:office:word" xmlns:w="http://schemas.openxmlformats.org/wordprocessingml/2006/main" xmlns:w14="http://schemas.microsoft.com/office/word/2010/wordml" xmlns:w15="http://schemas.microsoft.com/office/word/2012/wordml" xmlns:w16se="http://schemas.microsoft.com/office/word/2015/wordml/symex" xmlns:wpg="http://schemas.microsoft.com/office/word/2010/wordprocessingGroup" xmlns:wpi="http://schemas.microsoft.com/office/word/2010/wordprocessingInk" xmlns:wne="http://schemas.microsoft.com/office/word/2006/wordml" xmlns:wps="http://schemas.microsoft.com/office/word/2010/wordprocessingShape" mc:Ignorable="w14 w15 w16se wp14">
+<w:endnotes xmlns:wpc="http://schemas.microsoft.com/office/word/2010/wordprocessingCanvas" xmlns:cx="http://schemas.microsoft.com/office/drawing/2014/chartex" xmlns:cx1="http://schemas.microsoft.com/office/drawing/2015/9/8/chartex" xmlns:cx2="http://schemas.microsoft.com/office/drawing/2015/10/21/chartex" xmlns:cx3="http://schemas.microsoft.com/office/drawing/2016/5/9/chartex" xmlns:cx4="http://schemas.microsoft.com/office/drawing/2016/5/10/chartex" xmlns:cx5="http://schemas.microsoft.com/office/drawing/2016/5/11/chartex" xmlns:cx6="http://schemas.microsoft.com/office/drawing/2016/5/12/chartex" xmlns:cx7="http://schemas.microsoft.com/office/drawing/2016/5/13/chartex" xmlns:cx8="http://schemas.microsoft.com/office/drawing/2016/5/14/chartex" xmlns:mc="http://schemas.openxmlformats.org/markup-compatibility/2006" xmlns:aink="http://schemas.microsoft.com/office/drawing/2016/ink" xmlns:am3d="http://schemas.microsoft.com/office/drawing/2017/model3d" xmlns:o="urn:schemas-microsoft-com:office:office" xmlns:oel="http://schemas.microsoft.com/office/2019/extlst" xmlns:r="http://schemas.openxmlformats.org/officeDocument/2006/relationships" xmlns:m="http://schemas.openxmlformats.org/officeDocument/2006/math" xmlns:v="urn:schemas-microsoft-com:vml" xmlns:wp14="http://schemas.microsoft.com/office/word/2010/wordprocessingDrawing" xmlns:wp="http://schemas.openxmlformats.org/drawingml/2006/wordprocessingDrawing" xmlns:w10="urn:schemas-microsoft-com:office:word" xmlns:w="http://schemas.openxmlformats.org/wordprocessingml/2006/main" xmlns:w14="http://schemas.microsoft.com/office/word/2010/wordml" xmlns:w15="http://schemas.microsoft.com/office/word/2012/wordml" xmlns:w16cex="http://schemas.microsoft.com/office/word/2018/wordml/cex" xmlns:w16cid="http://schemas.microsoft.com/office/word/2016/wordml/cid" xmlns:w16="http://schemas.microsoft.com/office/word/2018/wordml" xmlns:w16sdtdh="http://schemas.microsoft.com/office/word/2020/wordml/sdtdatahash" xmlns:w16se="http://schemas.microsoft.com/office/word/2015/wordml/symex" xmlns:wpg="http://schemas.microsoft.com/office/word/2010/wordprocessingGroup" xmlns:wpi="http://schemas.microsoft.com/office/word/2010/wordprocessingInk" xmlns:wne="http://schemas.microsoft.com/office/word/2006/wordml" xmlns:wps="http://schemas.microsoft.com/office/word/2010/wordprocessingShape" mc:Ignorable="w14 w15 w16se w16cid w16 w16cex w16sdtdh wp14">
   <w:endnote w:type="separator" w:id="-1">
     <w:p>
       <w:pPr>
@@ -8762,7 +8296,7 @@
 </file>
 
 <file path=word/footer1.xml><?xml version="1.0" encoding="utf-8"?>
-<w:ftr xmlns:wpc="http://schemas.microsoft.com/office/word/2010/wordprocessingCanvas" xmlns:cx="http://schemas.microsoft.com/office/drawing/2014/chartex" xmlns:mc="http://schemas.openxmlformats.org/markup-compatibility/2006" xmlns:o="urn:schemas-microsoft-com:office:office" xmlns:r="http://schemas.openxmlformats.org/officeDocument/2006/relationships" xmlns:m="http://schemas.openxmlformats.org/officeDocument/2006/math" xmlns:v="urn:schemas-microsoft-com:vml" xmlns:wp14="http://schemas.microsoft.com/office/word/2010/wordprocessingDrawing" xmlns:wp="http://schemas.openxmlformats.org/drawingml/2006/wordprocessingDrawing" xmlns:w10="urn:schemas-microsoft-com:office:word" xmlns:w="http://schemas.openxmlformats.org/wordprocessingml/2006/main" xmlns:w14="http://schemas.microsoft.com/office/word/2010/wordml" xmlns:w15="http://schemas.microsoft.com/office/word/2012/wordml" xmlns:w16se="http://schemas.microsoft.com/office/word/2015/wordml/symex" xmlns:wpg="http://schemas.microsoft.com/office/word/2010/wordprocessingGroup" xmlns:wpi="http://schemas.microsoft.com/office/word/2010/wordprocessingInk" xmlns:wne="http://schemas.microsoft.com/office/word/2006/wordml" xmlns:wps="http://schemas.microsoft.com/office/word/2010/wordprocessingShape" mc:Ignorable="w14 w15 w16se wp14">
+<w:ftr xmlns:wpc="http://schemas.microsoft.com/office/word/2010/wordprocessingCanvas" xmlns:cx="http://schemas.microsoft.com/office/drawing/2014/chartex" xmlns:cx1="http://schemas.microsoft.com/office/drawing/2015/9/8/chartex" xmlns:cx2="http://schemas.microsoft.com/office/drawing/2015/10/21/chartex" xmlns:cx3="http://schemas.microsoft.com/office/drawing/2016/5/9/chartex" xmlns:cx4="http://schemas.microsoft.com/office/drawing/2016/5/10/chartex" xmlns:cx5="http://schemas.microsoft.com/office/drawing/2016/5/11/chartex" xmlns:cx6="http://schemas.microsoft.com/office/drawing/2016/5/12/chartex" xmlns:cx7="http://schemas.microsoft.com/office/drawing/2016/5/13/chartex" xmlns:cx8="http://schemas.microsoft.com/office/drawing/2016/5/14/chartex" xmlns:mc="http://schemas.openxmlformats.org/markup-compatibility/2006" xmlns:aink="http://schemas.microsoft.com/office/drawing/2016/ink" xmlns:am3d="http://schemas.microsoft.com/office/drawing/2017/model3d" xmlns:o="urn:schemas-microsoft-com:office:office" xmlns:oel="http://schemas.microsoft.com/office/2019/extlst" xmlns:r="http://schemas.openxmlformats.org/officeDocument/2006/relationships" xmlns:m="http://schemas.openxmlformats.org/officeDocument/2006/math" xmlns:v="urn:schemas-microsoft-com:vml" xmlns:wp14="http://schemas.microsoft.com/office/word/2010/wordprocessingDrawing" xmlns:wp="http://schemas.openxmlformats.org/drawingml/2006/wordprocessingDrawing" xmlns:w10="urn:schemas-microsoft-com:office:word" xmlns:w="http://schemas.openxmlformats.org/wordprocessingml/2006/main" xmlns:w14="http://schemas.microsoft.com/office/word/2010/wordml" xmlns:w15="http://schemas.microsoft.com/office/word/2012/wordml" xmlns:w16cex="http://schemas.microsoft.com/office/word/2018/wordml/cex" xmlns:w16cid="http://schemas.microsoft.com/office/word/2016/wordml/cid" xmlns:w16="http://schemas.microsoft.com/office/word/2018/wordml" xmlns:w16sdtdh="http://schemas.microsoft.com/office/word/2020/wordml/sdtdatahash" xmlns:w16se="http://schemas.microsoft.com/office/word/2015/wordml/symex" xmlns:wpg="http://schemas.microsoft.com/office/word/2010/wordprocessingGroup" xmlns:wpi="http://schemas.microsoft.com/office/word/2010/wordprocessingInk" xmlns:wne="http://schemas.microsoft.com/office/word/2006/wordml" xmlns:wps="http://schemas.microsoft.com/office/word/2010/wordprocessingShape" mc:Ignorable="w14 w15 w16se w16cid w16 w16cex w16sdtdh wp14">
   <w:p>
     <w:pPr>
       <w:pStyle w:val="Footer"/>
@@ -8799,7 +8333,7 @@
 </file>
 
 <file path=word/footer2.xml><?xml version="1.0" encoding="utf-8"?>
-<w:ftr xmlns:wpc="http://schemas.microsoft.com/office/word/2010/wordprocessingCanvas" xmlns:cx="http://schemas.microsoft.com/office/drawing/2014/chartex" xmlns:mc="http://schemas.openxmlformats.org/markup-compatibility/2006" xmlns:o="urn:schemas-microsoft-com:office:office" xmlns:r="http://schemas.openxmlformats.org/officeDocument/2006/relationships" xmlns:m="http://schemas.openxmlformats.org/officeDocument/2006/math" xmlns:v="urn:schemas-microsoft-com:vml" xmlns:wp14="http://schemas.microsoft.com/office/word/2010/wordprocessingDrawing" xmlns:wp="http://schemas.openxmlformats.org/drawingml/2006/wordprocessingDrawing" xmlns:w10="urn:schemas-microsoft-com:office:word" xmlns:w="http://schemas.openxmlformats.org/wordprocessingml/2006/main" xmlns:w14="http://schemas.microsoft.com/office/word/2010/wordml" xmlns:w15="http://schemas.microsoft.com/office/word/2012/wordml" xmlns:w16se="http://schemas.microsoft.com/office/word/2015/wordml/symex" xmlns:wpg="http://schemas.microsoft.com/office/word/2010/wordprocessingGroup" xmlns:wpi="http://schemas.microsoft.com/office/word/2010/wordprocessingInk" xmlns:wne="http://schemas.microsoft.com/office/word/2006/wordml" xmlns:wps="http://schemas.microsoft.com/office/word/2010/wordprocessingShape" mc:Ignorable="w14 w15 w16se wp14">
+<w:ftr xmlns:wpc="http://schemas.microsoft.com/office/word/2010/wordprocessingCanvas" xmlns:cx="http://schemas.microsoft.com/office/drawing/2014/chartex" xmlns:cx1="http://schemas.microsoft.com/office/drawing/2015/9/8/chartex" xmlns:cx2="http://schemas.microsoft.com/office/drawing/2015/10/21/chartex" xmlns:cx3="http://schemas.microsoft.com/office/drawing/2016/5/9/chartex" xmlns:cx4="http://schemas.microsoft.com/office/drawing/2016/5/10/chartex" xmlns:cx5="http://schemas.microsoft.com/office/drawing/2016/5/11/chartex" xmlns:cx6="http://schemas.microsoft.com/office/drawing/2016/5/12/chartex" xmlns:cx7="http://schemas.microsoft.com/office/drawing/2016/5/13/chartex" xmlns:cx8="http://schemas.microsoft.com/office/drawing/2016/5/14/chartex" xmlns:mc="http://schemas.openxmlformats.org/markup-compatibility/2006" xmlns:aink="http://schemas.microsoft.com/office/drawing/2016/ink" xmlns:am3d="http://schemas.microsoft.com/office/drawing/2017/model3d" xmlns:o="urn:schemas-microsoft-com:office:office" xmlns:oel="http://schemas.microsoft.com/office/2019/extlst" xmlns:r="http://schemas.openxmlformats.org/officeDocument/2006/relationships" xmlns:m="http://schemas.openxmlformats.org/officeDocument/2006/math" xmlns:v="urn:schemas-microsoft-com:vml" xmlns:wp14="http://schemas.microsoft.com/office/word/2010/wordprocessingDrawing" xmlns:wp="http://schemas.openxmlformats.org/drawingml/2006/wordprocessingDrawing" xmlns:w10="urn:schemas-microsoft-com:office:word" xmlns:w="http://schemas.openxmlformats.org/wordprocessingml/2006/main" xmlns:w14="http://schemas.microsoft.com/office/word/2010/wordml" xmlns:w15="http://schemas.microsoft.com/office/word/2012/wordml" xmlns:w16cex="http://schemas.microsoft.com/office/word/2018/wordml/cex" xmlns:w16cid="http://schemas.microsoft.com/office/word/2016/wordml/cid" xmlns:w16="http://schemas.microsoft.com/office/word/2018/wordml" xmlns:w16sdtdh="http://schemas.microsoft.com/office/word/2020/wordml/sdtdatahash" xmlns:w16se="http://schemas.microsoft.com/office/word/2015/wordml/symex" xmlns:wpg="http://schemas.microsoft.com/office/word/2010/wordprocessingGroup" xmlns:wpi="http://schemas.microsoft.com/office/word/2010/wordprocessingInk" xmlns:wne="http://schemas.microsoft.com/office/word/2006/wordml" xmlns:wps="http://schemas.microsoft.com/office/word/2010/wordprocessingShape" mc:Ignorable="w14 w15 w16se w16cid w16 w16cex w16sdtdh wp14">
   <w:p>
     <w:pPr>
       <w:pStyle w:val="Footer"/>
@@ -8849,7 +8383,7 @@
 </file>
 
 <file path=word/footnotes.xml><?xml version="1.0" encoding="utf-8"?>
-<w:footnotes xmlns:wpc="http://schemas.microsoft.com/office/word/2010/wordprocessingCanvas" xmlns:cx="http://schemas.microsoft.com/office/drawing/2014/chartex" xmlns:mc="http://schemas.openxmlformats.org/markup-compatibility/2006" xmlns:o="urn:schemas-microsoft-com:office:office" xmlns:r="http://schemas.openxmlformats.org/officeDocument/2006/relationships" xmlns:m="http://schemas.openxmlformats.org/officeDocument/2006/math" xmlns:v="urn:schemas-microsoft-com:vml" xmlns:wp14="http://schemas.microsoft.com/office/word/2010/wordprocessingDrawing" xmlns:wp="http://schemas.openxmlformats.org/drawingml/2006/wordprocessingDrawing" xmlns:w10="urn:schemas-microsoft-com:office:word" xmlns:w="http://schemas.openxmlformats.org/wordprocessingml/2006/main" xmlns:w14="http://schemas.microsoft.com/office/word/2010/wordml" xmlns:w15="http://schemas.microsoft.com/office/word/2012/wordml" xmlns:w16se="http://schemas.microsoft.com/office/word/2015/wordml/symex" xmlns:wpg="http://schemas.microsoft.com/office/word/2010/wordprocessingGroup" xmlns:wpi="http://schemas.microsoft.com/office/word/2010/wordprocessingInk" xmlns:wne="http://schemas.microsoft.com/office/word/2006/wordml" xmlns:wps="http://schemas.microsoft.com/office/word/2010/wordprocessingShape" mc:Ignorable="w14 w15 w16se wp14">
+<w:footnotes xmlns:wpc="http://schemas.microsoft.com/office/word/2010/wordprocessingCanvas" xmlns:cx="http://schemas.microsoft.com/office/drawing/2014/chartex" xmlns:cx1="http://schemas.microsoft.com/office/drawing/2015/9/8/chartex" xmlns:cx2="http://schemas.microsoft.com/office/drawing/2015/10/21/chartex" xmlns:cx3="http://schemas.microsoft.com/office/drawing/2016/5/9/chartex" xmlns:cx4="http://schemas.microsoft.com/office/drawing/2016/5/10/chartex" xmlns:cx5="http://schemas.microsoft.com/office/drawing/2016/5/11/chartex" xmlns:cx6="http://schemas.microsoft.com/office/drawing/2016/5/12/chartex" xmlns:cx7="http://schemas.microsoft.com/office/drawing/2016/5/13/chartex" xmlns:cx8="http://schemas.microsoft.com/office/drawing/2016/5/14/chartex" xmlns:mc="http://schemas.openxmlformats.org/markup-compatibility/2006" xmlns:aink="http://schemas.microsoft.com/office/drawing/2016/ink" xmlns:am3d="http://schemas.microsoft.com/office/drawing/2017/model3d" xmlns:o="urn:schemas-microsoft-com:office:office" xmlns:oel="http://schemas.microsoft.com/office/2019/extlst" xmlns:r="http://schemas.openxmlformats.org/officeDocument/2006/relationships" xmlns:m="http://schemas.openxmlformats.org/officeDocument/2006/math" xmlns:v="urn:schemas-microsoft-com:vml" xmlns:wp14="http://schemas.microsoft.com/office/word/2010/wordprocessingDrawing" xmlns:wp="http://schemas.openxmlformats.org/drawingml/2006/wordprocessingDrawing" xmlns:w10="urn:schemas-microsoft-com:office:word" xmlns:w="http://schemas.openxmlformats.org/wordprocessingml/2006/main" xmlns:w14="http://schemas.microsoft.com/office/word/2010/wordml" xmlns:w15="http://schemas.microsoft.com/office/word/2012/wordml" xmlns:w16cex="http://schemas.microsoft.com/office/word/2018/wordml/cex" xmlns:w16cid="http://schemas.microsoft.com/office/word/2016/wordml/cid" xmlns:w16="http://schemas.microsoft.com/office/word/2018/wordml" xmlns:w16sdtdh="http://schemas.microsoft.com/office/word/2020/wordml/sdtdatahash" xmlns:w16se="http://schemas.microsoft.com/office/word/2015/wordml/symex" xmlns:wpg="http://schemas.microsoft.com/office/word/2010/wordprocessingGroup" xmlns:wpi="http://schemas.microsoft.com/office/word/2010/wordprocessingInk" xmlns:wne="http://schemas.microsoft.com/office/word/2006/wordml" xmlns:wps="http://schemas.microsoft.com/office/word/2010/wordprocessingShape" mc:Ignorable="w14 w15 w16se w16cid w16 w16cex w16sdtdh wp14">
   <w:footnote w:type="separator" w:id="-1">
     <w:p>
       <w:pPr>
@@ -8874,7 +8408,7 @@
 </file>
 
 <file path=word/header1.xml><?xml version="1.0" encoding="utf-8"?>
-<w:hdr xmlns:wpc="http://schemas.microsoft.com/office/word/2010/wordprocessingCanvas" xmlns:cx="http://schemas.microsoft.com/office/drawing/2014/chartex" xmlns:mc="http://schemas.openxmlformats.org/markup-compatibility/2006" xmlns:o="urn:schemas-microsoft-com:office:office" xmlns:r="http://schemas.openxmlformats.org/officeDocument/2006/relationships" xmlns:m="http://schemas.openxmlformats.org/officeDocument/2006/math" xmlns:v="urn:schemas-microsoft-com:vml" xmlns:wp14="http://schemas.microsoft.com/office/word/2010/wordprocessingDrawing" xmlns:wp="http://schemas.openxmlformats.org/drawingml/2006/wordprocessingDrawing" xmlns:w10="urn:schemas-microsoft-com:office:word" xmlns:w="http://schemas.openxmlformats.org/wordprocessingml/2006/main" xmlns:w14="http://schemas.microsoft.com/office/word/2010/wordml" xmlns:w15="http://schemas.microsoft.com/office/word/2012/wordml" xmlns:w16se="http://schemas.microsoft.com/office/word/2015/wordml/symex" xmlns:wpg="http://schemas.microsoft.com/office/word/2010/wordprocessingGroup" xmlns:wpi="http://schemas.microsoft.com/office/word/2010/wordprocessingInk" xmlns:wne="http://schemas.microsoft.com/office/word/2006/wordml" xmlns:wps="http://schemas.microsoft.com/office/word/2010/wordprocessingShape" mc:Ignorable="w14 w15 w16se wp14">
+<w:hdr xmlns:wpc="http://schemas.microsoft.com/office/word/2010/wordprocessingCanvas" xmlns:cx="http://schemas.microsoft.com/office/drawing/2014/chartex" xmlns:cx1="http://schemas.microsoft.com/office/drawing/2015/9/8/chartex" xmlns:cx2="http://schemas.microsoft.com/office/drawing/2015/10/21/chartex" xmlns:cx3="http://schemas.microsoft.com/office/drawing/2016/5/9/chartex" xmlns:cx4="http://schemas.microsoft.com/office/drawing/2016/5/10/chartex" xmlns:cx5="http://schemas.microsoft.com/office/drawing/2016/5/11/chartex" xmlns:cx6="http://schemas.microsoft.com/office/drawing/2016/5/12/chartex" xmlns:cx7="http://schemas.microsoft.com/office/drawing/2016/5/13/chartex" xmlns:cx8="http://schemas.microsoft.com/office/drawing/2016/5/14/chartex" xmlns:mc="http://schemas.openxmlformats.org/markup-compatibility/2006" xmlns:aink="http://schemas.microsoft.com/office/drawing/2016/ink" xmlns:am3d="http://schemas.microsoft.com/office/drawing/2017/model3d" xmlns:o="urn:schemas-microsoft-com:office:office" xmlns:oel="http://schemas.microsoft.com/office/2019/extlst" xmlns:r="http://schemas.openxmlformats.org/officeDocument/2006/relationships" xmlns:m="http://schemas.openxmlformats.org/officeDocument/2006/math" xmlns:v="urn:schemas-microsoft-com:vml" xmlns:wp14="http://schemas.microsoft.com/office/word/2010/wordprocessingDrawing" xmlns:wp="http://schemas.openxmlformats.org/drawingml/2006/wordprocessingDrawing" xmlns:w10="urn:schemas-microsoft-com:office:word" xmlns:w="http://schemas.openxmlformats.org/wordprocessingml/2006/main" xmlns:w14="http://schemas.microsoft.com/office/word/2010/wordml" xmlns:w15="http://schemas.microsoft.com/office/word/2012/wordml" xmlns:w16cex="http://schemas.microsoft.com/office/word/2018/wordml/cex" xmlns:w16cid="http://schemas.microsoft.com/office/word/2016/wordml/cid" xmlns:w16="http://schemas.microsoft.com/office/word/2018/wordml" xmlns:w16sdtdh="http://schemas.microsoft.com/office/word/2020/wordml/sdtdatahash" xmlns:w16se="http://schemas.microsoft.com/office/word/2015/wordml/symex" xmlns:wpg="http://schemas.microsoft.com/office/word/2010/wordprocessingGroup" xmlns:wpi="http://schemas.microsoft.com/office/word/2010/wordprocessingInk" xmlns:wne="http://schemas.microsoft.com/office/word/2006/wordml" xmlns:wps="http://schemas.microsoft.com/office/word/2010/wordprocessingShape" mc:Ignorable="w14 w15 w16se w16cid w16 w16cex w16sdtdh wp14">
   <w:p>
     <w:pPr>
       <w:pStyle w:val="Header"/>
@@ -8893,7 +8427,7 @@
 </file>
 
 <file path=word/numbering.xml><?xml version="1.0" encoding="utf-8"?>
-<w:numbering xmlns:wpc="http://schemas.microsoft.com/office/word/2010/wordprocessingCanvas" xmlns:cx="http://schemas.microsoft.com/office/drawing/2014/chartex" xmlns:mc="http://schemas.openxmlformats.org/markup-compatibility/2006" xmlns:o="urn:schemas-microsoft-com:office:office" xmlns:r="http://schemas.openxmlformats.org/officeDocument/2006/relationships" xmlns:m="http://schemas.openxmlformats.org/officeDocument/2006/math" xmlns:v="urn:schemas-microsoft-com:vml" xmlns:wp14="http://schemas.microsoft.com/office/word/2010/wordprocessingDrawing" xmlns:wp="http://schemas.openxmlformats.org/drawingml/2006/wordprocessingDrawing" xmlns:w10="urn:schemas-microsoft-com:office:word" xmlns:w="http://schemas.openxmlformats.org/wordprocessingml/2006/main" xmlns:w14="http://schemas.microsoft.com/office/word/2010/wordml" xmlns:w15="http://schemas.microsoft.com/office/word/2012/wordml" xmlns:w16se="http://schemas.microsoft.com/office/word/2015/wordml/symex" xmlns:wpg="http://schemas.microsoft.com/office/word/2010/wordprocessingGroup" xmlns:wpi="http://schemas.microsoft.com/office/word/2010/wordprocessingInk" xmlns:wne="http://schemas.microsoft.com/office/word/2006/wordml" xmlns:wps="http://schemas.microsoft.com/office/word/2010/wordprocessingShape" mc:Ignorable="w14 w15 w16se wp14">
+<w:numbering xmlns:wpc="http://schemas.microsoft.com/office/word/2010/wordprocessingCanvas" xmlns:cx="http://schemas.microsoft.com/office/drawing/2014/chartex" xmlns:cx1="http://schemas.microsoft.com/office/drawing/2015/9/8/chartex" xmlns:cx2="http://schemas.microsoft.com/office/drawing/2015/10/21/chartex" xmlns:cx3="http://schemas.microsoft.com/office/drawing/2016/5/9/chartex" xmlns:cx4="http://schemas.microsoft.com/office/drawing/2016/5/10/chartex" xmlns:cx5="http://schemas.microsoft.com/office/drawing/2016/5/11/chartex" xmlns:cx6="http://schemas.microsoft.com/office/drawing/2016/5/12/chartex" xmlns:cx7="http://schemas.microsoft.com/office/drawing/2016/5/13/chartex" xmlns:cx8="http://schemas.microsoft.com/office/drawing/2016/5/14/chartex" xmlns:mc="http://schemas.openxmlformats.org/markup-compatibility/2006" xmlns:aink="http://schemas.microsoft.com/office/drawing/2016/ink" xmlns:am3d="http://schemas.microsoft.com/office/drawing/2017/model3d" xmlns:o="urn:schemas-microsoft-com:office:office" xmlns:oel="http://schemas.microsoft.com/office/2019/extlst" xmlns:r="http://schemas.openxmlformats.org/officeDocument/2006/relationships" xmlns:m="http://schemas.openxmlformats.org/officeDocument/2006/math" xmlns:v="urn:schemas-microsoft-com:vml" xmlns:wp14="http://schemas.microsoft.com/office/word/2010/wordprocessingDrawing" xmlns:wp="http://schemas.openxmlformats.org/drawingml/2006/wordprocessingDrawing" xmlns:w10="urn:schemas-microsoft-com:office:word" xmlns:w="http://schemas.openxmlformats.org/wordprocessingml/2006/main" xmlns:w14="http://schemas.microsoft.com/office/word/2010/wordml" xmlns:w15="http://schemas.microsoft.com/office/word/2012/wordml" xmlns:w16cex="http://schemas.microsoft.com/office/word/2018/wordml/cex" xmlns:w16cid="http://schemas.microsoft.com/office/word/2016/wordml/cid" xmlns:w16="http://schemas.microsoft.com/office/word/2018/wordml" xmlns:w16sdtdh="http://schemas.microsoft.com/office/word/2020/wordml/sdtdatahash" xmlns:w16se="http://schemas.microsoft.com/office/word/2015/wordml/symex" xmlns:wpg="http://schemas.microsoft.com/office/word/2010/wordprocessingGroup" xmlns:wpi="http://schemas.microsoft.com/office/word/2010/wordprocessingInk" xmlns:wne="http://schemas.microsoft.com/office/word/2006/wordml" xmlns:wps="http://schemas.microsoft.com/office/word/2010/wordprocessingShape" mc:Ignorable="w14 w15 w16se w16cid w16 w16cex w16sdtdh wp14">
   <w:abstractNum w:abstractNumId="0" w15:restartNumberingAfterBreak="0">
     <w:nsid w:val="268A28D2"/>
     <w:multiLevelType w:val="hybridMultilevel"/>
@@ -10126,55 +9660,47 @@
       </w:rPr>
     </w:lvl>
   </w:abstractNum>
-  <w:num w:numId="1">
+  <w:num w:numId="1" w16cid:durableId="1055811881">
     <w:abstractNumId w:val="2"/>
   </w:num>
-  <w:num w:numId="2">
+  <w:num w:numId="2" w16cid:durableId="382409240">
     <w:abstractNumId w:val="10"/>
   </w:num>
-  <w:num w:numId="3">
+  <w:num w:numId="3" w16cid:durableId="82916777">
     <w:abstractNumId w:val="8"/>
   </w:num>
-  <w:num w:numId="4">
+  <w:num w:numId="4" w16cid:durableId="868027397">
     <w:abstractNumId w:val="7"/>
   </w:num>
-  <w:num w:numId="5">
+  <w:num w:numId="5" w16cid:durableId="1493446610">
     <w:abstractNumId w:val="9"/>
   </w:num>
-  <w:num w:numId="6">
+  <w:num w:numId="6" w16cid:durableId="470438648">
     <w:abstractNumId w:val="3"/>
   </w:num>
-  <w:num w:numId="7">
+  <w:num w:numId="7" w16cid:durableId="1164976350">
     <w:abstractNumId w:val="11"/>
   </w:num>
-  <w:num w:numId="8">
+  <w:num w:numId="8" w16cid:durableId="613942948">
     <w:abstractNumId w:val="6"/>
   </w:num>
-  <w:num w:numId="9">
+  <w:num w:numId="9" w16cid:durableId="1943565749">
     <w:abstractNumId w:val="5"/>
   </w:num>
-  <w:num w:numId="10">
+  <w:num w:numId="10" w16cid:durableId="1258446802">
     <w:abstractNumId w:val="0"/>
   </w:num>
-  <w:num w:numId="11">
+  <w:num w:numId="11" w16cid:durableId="1206678313">
     <w:abstractNumId w:val="1"/>
   </w:num>
-  <w:num w:numId="12">
+  <w:num w:numId="12" w16cid:durableId="92291672">
     <w:abstractNumId w:val="4"/>
   </w:num>
 </w:numbering>
 </file>
 
-<file path=word/people.xml><?xml version="1.0" encoding="utf-8"?>
-<w15:people xmlns:wpc="http://schemas.microsoft.com/office/word/2010/wordprocessingCanvas" xmlns:cx="http://schemas.microsoft.com/office/drawing/2014/chartex" xmlns:mc="http://schemas.openxmlformats.org/markup-compatibility/2006" xmlns:o="urn:schemas-microsoft-com:office:office" xmlns:r="http://schemas.openxmlformats.org/officeDocument/2006/relationships" xmlns:m="http://schemas.openxmlformats.org/officeDocument/2006/math" xmlns:v="urn:schemas-microsoft-com:vml" xmlns:wp14="http://schemas.microsoft.com/office/word/2010/wordprocessingDrawing" xmlns:wp="http://schemas.openxmlformats.org/drawingml/2006/wordprocessingDrawing" xmlns:w10="urn:schemas-microsoft-com:office:word" xmlns:w="http://schemas.openxmlformats.org/wordprocessingml/2006/main" xmlns:w14="http://schemas.microsoft.com/office/word/2010/wordml" xmlns:w15="http://schemas.microsoft.com/office/word/2012/wordml" xmlns:w16se="http://schemas.microsoft.com/office/word/2015/wordml/symex" xmlns:wpg="http://schemas.microsoft.com/office/word/2010/wordprocessingGroup" xmlns:wpi="http://schemas.microsoft.com/office/word/2010/wordprocessingInk" xmlns:wne="http://schemas.microsoft.com/office/word/2006/wordml" xmlns:wps="http://schemas.microsoft.com/office/word/2010/wordprocessingShape" mc:Ignorable="w14 w15 w16se wp14">
-  <w15:person w15:author="user">
-    <w15:presenceInfo w15:providerId="None" w15:userId="user"/>
-  </w15:person>
-</w15:people>
-</file>
-
 <file path=word/styles.xml><?xml version="1.0" encoding="utf-8"?>
-<w:styles xmlns:mc="http://schemas.openxmlformats.org/markup-compatibility/2006" xmlns:r="http://schemas.openxmlformats.org/officeDocument/2006/relationships" xmlns:w="http://schemas.openxmlformats.org/wordprocessingml/2006/main" xmlns:w14="http://schemas.microsoft.com/office/word/2010/wordml" xmlns:w15="http://schemas.microsoft.com/office/word/2012/wordml" xmlns:w16se="http://schemas.microsoft.com/office/word/2015/wordml/symex" mc:Ignorable="w14 w15 w16se">
+<w:styles xmlns:mc="http://schemas.openxmlformats.org/markup-compatibility/2006" xmlns:r="http://schemas.openxmlformats.org/officeDocument/2006/relationships" xmlns:w="http://schemas.openxmlformats.org/wordprocessingml/2006/main" xmlns:w14="http://schemas.microsoft.com/office/word/2010/wordml" xmlns:w15="http://schemas.microsoft.com/office/word/2012/wordml" xmlns:w16cex="http://schemas.microsoft.com/office/word/2018/wordml/cex" xmlns:w16cid="http://schemas.microsoft.com/office/word/2016/wordml/cid" xmlns:w16="http://schemas.microsoft.com/office/word/2018/wordml" xmlns:w16sdtdh="http://schemas.microsoft.com/office/word/2020/wordml/sdtdatahash" xmlns:w16se="http://schemas.microsoft.com/office/word/2015/wordml/symex" mc:Ignorable="w14 w15 w16se w16cid w16 w16cex w16sdtdh">
   <w:docDefaults>
     <w:rPrDefault>
       <w:rPr>
@@ -10186,7 +9712,7 @@
     </w:rPrDefault>
     <w:pPrDefault/>
   </w:docDefaults>
-  <w:latentStyles w:defLockedState="0" w:defUIPriority="99" w:defSemiHidden="0" w:defUnhideWhenUsed="0" w:defQFormat="0" w:count="371">
+  <w:latentStyles w:defLockedState="0" w:defUIPriority="99" w:defSemiHidden="0" w:defUnhideWhenUsed="0" w:defQFormat="0" w:count="376">
     <w:lsdException w:name="Normal" w:uiPriority="0" w:qFormat="1"/>
     <w:lsdException w:name="heading 1" w:uiPriority="9" w:qFormat="1"/>
     <w:lsdException w:name="heading 2" w:semiHidden="1" w:uiPriority="9" w:unhideWhenUsed="1" w:qFormat="1"/>
@@ -10558,6 +10084,11 @@
     <w:lsdException w:name="List Table 5 Dark Accent 6" w:uiPriority="50"/>
     <w:lsdException w:name="List Table 6 Colorful Accent 6" w:uiPriority="51"/>
     <w:lsdException w:name="List Table 7 Colorful Accent 6" w:uiPriority="52"/>
+    <w:lsdException w:name="Mention" w:semiHidden="1" w:unhideWhenUsed="1"/>
+    <w:lsdException w:name="Smart Hyperlink" w:semiHidden="1" w:unhideWhenUsed="1"/>
+    <w:lsdException w:name="Hashtag" w:semiHidden="1" w:unhideWhenUsed="1"/>
+    <w:lsdException w:name="Unresolved Mention" w:semiHidden="1" w:unhideWhenUsed="1"/>
+    <w:lsdException w:name="Smart Link" w:semiHidden="1" w:unhideWhenUsed="1"/>
   </w:latentStyles>
   <w:style w:type="paragraph" w:default="1" w:styleId="Normal">
     <w:name w:val="Normal"/>

</xml_diff>